<commit_message>
added damage to items
</commit_message>
<xml_diff>
--- a/docs/AlgorithmDocs/Item Details.docx
+++ b/docs/AlgorithmDocs/Item Details.docx
@@ -14,319 +14,322 @@
           <w:bCs/>
         </w:rPr>
       </w:pPr>
+      <w:r>
+        <w:rPr>
+          <w:b/>
+          <w:bCs/>
+        </w:rPr>
+        <w:t xml:space="preserve">blitz blade </w:t>
+      </w:r>
+    </w:p>
+    <w:p>
+      <w:pPr>
+        <w:pStyle w:val="ListParagraph"/>
+        <w:numPr>
+          <w:ilvl w:val="1"/>
+          <w:numId w:val="4"/>
+        </w:numPr>
+        <w:rPr>
+          <w:b/>
+          <w:bCs/>
+        </w:rPr>
+      </w:pPr>
+      <w:r>
+        <w:t>Dmg: 3</w:t>
+      </w:r>
+    </w:p>
+    <w:p>
+      <w:pPr>
+        <w:pStyle w:val="ListParagraph"/>
+        <w:numPr>
+          <w:ilvl w:val="1"/>
+          <w:numId w:val="4"/>
+        </w:numPr>
+        <w:rPr>
+          <w:b/>
+          <w:bCs/>
+        </w:rPr>
+      </w:pPr>
+      <w:r>
+        <w:t>Price: 200 mells</w:t>
+      </w:r>
+    </w:p>
+    <w:p>
+      <w:pPr>
+        <w:pStyle w:val="ListParagraph"/>
+        <w:numPr>
+          <w:ilvl w:val="1"/>
+          <w:numId w:val="4"/>
+        </w:numPr>
+        <w:rPr>
+          <w:b/>
+          <w:bCs/>
+        </w:rPr>
+      </w:pPr>
+      <w:r>
+        <w:t>Reusable</w:t>
+      </w:r>
+    </w:p>
+    <w:p>
+      <w:pPr>
+        <w:pStyle w:val="ListParagraph"/>
+        <w:numPr>
+          <w:ilvl w:val="0"/>
+          <w:numId w:val="4"/>
+        </w:numPr>
+        <w:rPr>
+          <w:b/>
+          <w:bCs/>
+        </w:rPr>
+      </w:pPr>
+      <w:r>
+        <w:rPr>
+          <w:b/>
+          <w:bCs/>
+        </w:rPr>
+        <w:t>Shield O Saturn</w:t>
+      </w:r>
+    </w:p>
+    <w:p>
+      <w:pPr>
+        <w:pStyle w:val="ListParagraph"/>
+        <w:numPr>
+          <w:ilvl w:val="1"/>
+          <w:numId w:val="4"/>
+        </w:numPr>
+        <w:rPr>
+          <w:b/>
+          <w:bCs/>
+        </w:rPr>
+      </w:pPr>
+      <w:r>
+        <w:t>Reflects all dmg</w:t>
+      </w:r>
+    </w:p>
+    <w:p>
+      <w:pPr>
+        <w:pStyle w:val="ListParagraph"/>
+        <w:numPr>
+          <w:ilvl w:val="1"/>
+          <w:numId w:val="4"/>
+        </w:numPr>
+        <w:rPr>
+          <w:b/>
+          <w:bCs/>
+        </w:rPr>
+      </w:pPr>
+      <w:r>
+        <w:t>Blocks all dmg</w:t>
+      </w:r>
+    </w:p>
+    <w:p>
+      <w:pPr>
+        <w:pStyle w:val="ListParagraph"/>
+        <w:numPr>
+          <w:ilvl w:val="1"/>
+          <w:numId w:val="4"/>
+        </w:numPr>
+        <w:rPr>
+          <w:b/>
+          <w:bCs/>
+        </w:rPr>
+      </w:pPr>
+      <w:r>
+        <w:t>Price: 400 mells</w:t>
+      </w:r>
+    </w:p>
+    <w:p>
+      <w:pPr>
+        <w:pStyle w:val="ListParagraph"/>
+        <w:numPr>
+          <w:ilvl w:val="1"/>
+          <w:numId w:val="4"/>
+        </w:numPr>
+        <w:rPr>
+          <w:b/>
+          <w:bCs/>
+        </w:rPr>
+      </w:pPr>
+      <w:r>
+        <w:t>Reusable</w:t>
+      </w:r>
+    </w:p>
+    <w:p>
+      <w:pPr>
+        <w:pStyle w:val="ListParagraph"/>
+        <w:numPr>
+          <w:ilvl w:val="0"/>
+          <w:numId w:val="4"/>
+        </w:numPr>
+        <w:rPr>
+          <w:b/>
+          <w:bCs/>
+        </w:rPr>
+      </w:pPr>
+      <w:r>
+        <w:rPr>
+          <w:b/>
+          <w:bCs/>
+        </w:rPr>
+        <w:t>Plasma Rifle</w:t>
+      </w:r>
+    </w:p>
+    <w:p>
+      <w:pPr>
+        <w:pStyle w:val="ListParagraph"/>
+        <w:numPr>
+          <w:ilvl w:val="1"/>
+          <w:numId w:val="4"/>
+        </w:numPr>
+        <w:rPr>
+          <w:b/>
+          <w:bCs/>
+        </w:rPr>
+      </w:pPr>
+      <w:r>
+        <w:t>Dmg: 4</w:t>
+      </w:r>
+    </w:p>
+    <w:p>
+      <w:pPr>
+        <w:pStyle w:val="ListParagraph"/>
+        <w:numPr>
+          <w:ilvl w:val="1"/>
+          <w:numId w:val="4"/>
+        </w:numPr>
+        <w:rPr>
+          <w:b/>
+          <w:bCs/>
+        </w:rPr>
+      </w:pPr>
+      <w:r>
+        <w:t>Price: 300 mells</w:t>
+      </w:r>
+    </w:p>
+    <w:p>
+      <w:pPr>
+        <w:pStyle w:val="ListParagraph"/>
+        <w:numPr>
+          <w:ilvl w:val="1"/>
+          <w:numId w:val="4"/>
+        </w:numPr>
+        <w:rPr>
+          <w:b/>
+          <w:bCs/>
+        </w:rPr>
+      </w:pPr>
+      <w:r>
+        <w:t>Reusable</w:t>
+      </w:r>
+    </w:p>
+    <w:p>
+      <w:pPr>
+        <w:pStyle w:val="ListParagraph"/>
+        <w:numPr>
+          <w:ilvl w:val="0"/>
+          <w:numId w:val="4"/>
+        </w:numPr>
+        <w:rPr>
+          <w:b/>
+          <w:bCs/>
+        </w:rPr>
+      </w:pPr>
+      <w:r>
+        <w:rPr>
+          <w:b/>
+          <w:bCs/>
+        </w:rPr>
+        <w:t>the D.A.V.E</w:t>
+      </w:r>
+    </w:p>
+    <w:p>
+      <w:pPr>
+        <w:pStyle w:val="ListParagraph"/>
+        <w:numPr>
+          <w:ilvl w:val="1"/>
+          <w:numId w:val="4"/>
+        </w:numPr>
+        <w:rPr>
+          <w:b/>
+          <w:bCs/>
+        </w:rPr>
+      </w:pPr>
+      <w:r>
+        <w:t>Dmg: 10000</w:t>
+      </w:r>
+    </w:p>
+    <w:p>
+      <w:pPr>
+        <w:pStyle w:val="ListParagraph"/>
+        <w:numPr>
+          <w:ilvl w:val="1"/>
+          <w:numId w:val="4"/>
+        </w:numPr>
+        <w:rPr>
+          <w:b/>
+          <w:bCs/>
+        </w:rPr>
+      </w:pPr>
+      <w:r>
+        <w:t>Price: 5 mells</w:t>
+      </w:r>
+    </w:p>
+    <w:p>
+      <w:pPr>
+        <w:pStyle w:val="ListParagraph"/>
+        <w:numPr>
+          <w:ilvl w:val="1"/>
+          <w:numId w:val="4"/>
+        </w:numPr>
+        <w:rPr>
+          <w:b/>
+          <w:bCs/>
+        </w:rPr>
+      </w:pPr>
+      <w:r>
+        <w:t>Reusable</w:t>
+      </w:r>
+    </w:p>
+    <w:p>
+      <w:pPr>
+        <w:pStyle w:val="ListParagraph"/>
+        <w:numPr>
+          <w:ilvl w:val="0"/>
+          <w:numId w:val="4"/>
+        </w:numPr>
+        <w:rPr>
+          <w:b/>
+          <w:bCs/>
+        </w:rPr>
+      </w:pPr>
+      <w:r>
+        <w:rPr>
+          <w:b/>
+          <w:bCs/>
+        </w:rPr>
+        <w:t>Auto Chopper</w:t>
+      </w:r>
+    </w:p>
+    <w:p>
+      <w:pPr>
+        <w:pStyle w:val="ListParagraph"/>
+        <w:numPr>
+          <w:ilvl w:val="1"/>
+          <w:numId w:val="4"/>
+        </w:numPr>
+        <w:rPr>
+          <w:b/>
+          <w:bCs/>
+        </w:rPr>
+      </w:pPr>
+      <w:r>
+        <w:t>Dmg: 15</w:t>
+      </w:r>
+      <w:r>
+        <w:t xml:space="preserve"> </w:t>
+      </w:r>
       <w:bookmarkStart w:id="0" w:name="_GoBack"/>
       <w:bookmarkEnd w:id="0"/>
-      <w:r>
-        <w:rPr>
-          <w:b/>
-          <w:bCs/>
-        </w:rPr>
-        <w:t xml:space="preserve">blitz blade </w:t>
-      </w:r>
-    </w:p>
-    <w:p>
-      <w:pPr>
-        <w:pStyle w:val="ListParagraph"/>
-        <w:numPr>
-          <w:ilvl w:val="1"/>
-          <w:numId w:val="4"/>
-        </w:numPr>
-        <w:rPr>
-          <w:b/>
-          <w:bCs/>
-        </w:rPr>
-      </w:pPr>
-      <w:r>
-        <w:t>Dmg: 3</w:t>
-      </w:r>
-    </w:p>
-    <w:p>
-      <w:pPr>
-        <w:pStyle w:val="ListParagraph"/>
-        <w:numPr>
-          <w:ilvl w:val="1"/>
-          <w:numId w:val="4"/>
-        </w:numPr>
-        <w:rPr>
-          <w:b/>
-          <w:bCs/>
-        </w:rPr>
-      </w:pPr>
-      <w:r>
-        <w:t>Price: 200 mells</w:t>
-      </w:r>
-    </w:p>
-    <w:p>
-      <w:pPr>
-        <w:pStyle w:val="ListParagraph"/>
-        <w:numPr>
-          <w:ilvl w:val="1"/>
-          <w:numId w:val="4"/>
-        </w:numPr>
-        <w:rPr>
-          <w:b/>
-          <w:bCs/>
-        </w:rPr>
-      </w:pPr>
-      <w:r>
-        <w:t>Reusable</w:t>
-      </w:r>
-    </w:p>
-    <w:p>
-      <w:pPr>
-        <w:pStyle w:val="ListParagraph"/>
-        <w:numPr>
-          <w:ilvl w:val="0"/>
-          <w:numId w:val="4"/>
-        </w:numPr>
-        <w:rPr>
-          <w:b/>
-          <w:bCs/>
-        </w:rPr>
-      </w:pPr>
-      <w:r>
-        <w:rPr>
-          <w:b/>
-          <w:bCs/>
-        </w:rPr>
-        <w:t>Shield O Saturn</w:t>
-      </w:r>
-    </w:p>
-    <w:p>
-      <w:pPr>
-        <w:pStyle w:val="ListParagraph"/>
-        <w:numPr>
-          <w:ilvl w:val="1"/>
-          <w:numId w:val="4"/>
-        </w:numPr>
-        <w:rPr>
-          <w:b/>
-          <w:bCs/>
-        </w:rPr>
-      </w:pPr>
-      <w:r>
-        <w:t>Reflects all dmg</w:t>
-      </w:r>
-    </w:p>
-    <w:p>
-      <w:pPr>
-        <w:pStyle w:val="ListParagraph"/>
-        <w:numPr>
-          <w:ilvl w:val="1"/>
-          <w:numId w:val="4"/>
-        </w:numPr>
-        <w:rPr>
-          <w:b/>
-          <w:bCs/>
-        </w:rPr>
-      </w:pPr>
-      <w:r>
-        <w:t>Blocks all dmg</w:t>
-      </w:r>
-    </w:p>
-    <w:p>
-      <w:pPr>
-        <w:pStyle w:val="ListParagraph"/>
-        <w:numPr>
-          <w:ilvl w:val="1"/>
-          <w:numId w:val="4"/>
-        </w:numPr>
-        <w:rPr>
-          <w:b/>
-          <w:bCs/>
-        </w:rPr>
-      </w:pPr>
-      <w:r>
-        <w:t>Price: 400 mells</w:t>
-      </w:r>
-    </w:p>
-    <w:p>
-      <w:pPr>
-        <w:pStyle w:val="ListParagraph"/>
-        <w:numPr>
-          <w:ilvl w:val="1"/>
-          <w:numId w:val="4"/>
-        </w:numPr>
-        <w:rPr>
-          <w:b/>
-          <w:bCs/>
-        </w:rPr>
-      </w:pPr>
-      <w:r>
-        <w:t>Reusable</w:t>
-      </w:r>
-    </w:p>
-    <w:p>
-      <w:pPr>
-        <w:pStyle w:val="ListParagraph"/>
-        <w:numPr>
-          <w:ilvl w:val="0"/>
-          <w:numId w:val="4"/>
-        </w:numPr>
-        <w:rPr>
-          <w:b/>
-          <w:bCs/>
-        </w:rPr>
-      </w:pPr>
-      <w:r>
-        <w:rPr>
-          <w:b/>
-          <w:bCs/>
-        </w:rPr>
-        <w:t>Plasma Rifle</w:t>
-      </w:r>
-    </w:p>
-    <w:p>
-      <w:pPr>
-        <w:pStyle w:val="ListParagraph"/>
-        <w:numPr>
-          <w:ilvl w:val="1"/>
-          <w:numId w:val="4"/>
-        </w:numPr>
-        <w:rPr>
-          <w:b/>
-          <w:bCs/>
-        </w:rPr>
-      </w:pPr>
-      <w:r>
-        <w:t>Dmg: 4</w:t>
-      </w:r>
-    </w:p>
-    <w:p>
-      <w:pPr>
-        <w:pStyle w:val="ListParagraph"/>
-        <w:numPr>
-          <w:ilvl w:val="1"/>
-          <w:numId w:val="4"/>
-        </w:numPr>
-        <w:rPr>
-          <w:b/>
-          <w:bCs/>
-        </w:rPr>
-      </w:pPr>
-      <w:r>
-        <w:t>Price: 300 mells</w:t>
-      </w:r>
-    </w:p>
-    <w:p>
-      <w:pPr>
-        <w:pStyle w:val="ListParagraph"/>
-        <w:numPr>
-          <w:ilvl w:val="1"/>
-          <w:numId w:val="4"/>
-        </w:numPr>
-        <w:rPr>
-          <w:b/>
-          <w:bCs/>
-        </w:rPr>
-      </w:pPr>
-      <w:r>
-        <w:t>Reusable</w:t>
-      </w:r>
-    </w:p>
-    <w:p>
-      <w:pPr>
-        <w:pStyle w:val="ListParagraph"/>
-        <w:numPr>
-          <w:ilvl w:val="0"/>
-          <w:numId w:val="4"/>
-        </w:numPr>
-        <w:rPr>
-          <w:b/>
-          <w:bCs/>
-        </w:rPr>
-      </w:pPr>
-      <w:r>
-        <w:rPr>
-          <w:b/>
-          <w:bCs/>
-        </w:rPr>
-        <w:t>the D.A.V.E</w:t>
-      </w:r>
-    </w:p>
-    <w:p>
-      <w:pPr>
-        <w:pStyle w:val="ListParagraph"/>
-        <w:numPr>
-          <w:ilvl w:val="1"/>
-          <w:numId w:val="4"/>
-        </w:numPr>
-        <w:rPr>
-          <w:b/>
-          <w:bCs/>
-        </w:rPr>
-      </w:pPr>
-      <w:r>
-        <w:t>Dmg: 10000</w:t>
-      </w:r>
-    </w:p>
-    <w:p>
-      <w:pPr>
-        <w:pStyle w:val="ListParagraph"/>
-        <w:numPr>
-          <w:ilvl w:val="1"/>
-          <w:numId w:val="4"/>
-        </w:numPr>
-        <w:rPr>
-          <w:b/>
-          <w:bCs/>
-        </w:rPr>
-      </w:pPr>
-      <w:r>
-        <w:t>Price: 5 mells</w:t>
-      </w:r>
-    </w:p>
-    <w:p>
-      <w:pPr>
-        <w:pStyle w:val="ListParagraph"/>
-        <w:numPr>
-          <w:ilvl w:val="1"/>
-          <w:numId w:val="4"/>
-        </w:numPr>
-        <w:rPr>
-          <w:b/>
-          <w:bCs/>
-        </w:rPr>
-      </w:pPr>
-      <w:r>
-        <w:t>Reusable</w:t>
-      </w:r>
-    </w:p>
-    <w:p>
-      <w:pPr>
-        <w:pStyle w:val="ListParagraph"/>
-        <w:numPr>
-          <w:ilvl w:val="0"/>
-          <w:numId w:val="4"/>
-        </w:numPr>
-        <w:rPr>
-          <w:b/>
-          <w:bCs/>
-        </w:rPr>
-      </w:pPr>
-      <w:r>
-        <w:rPr>
-          <w:b/>
-          <w:bCs/>
-        </w:rPr>
-        <w:t>Auto Chopper</w:t>
-      </w:r>
-    </w:p>
-    <w:p>
-      <w:pPr>
-        <w:pStyle w:val="ListParagraph"/>
-        <w:numPr>
-          <w:ilvl w:val="1"/>
-          <w:numId w:val="4"/>
-        </w:numPr>
-        <w:rPr>
-          <w:b/>
-          <w:bCs/>
-        </w:rPr>
-      </w:pPr>
-      <w:r>
-        <w:t>Dmg: 15</w:t>
-      </w:r>
     </w:p>
     <w:p>
       <w:pPr>

</xml_diff>